<commit_message>
Start back tracking implementation.
</commit_message>
<xml_diff>
--- a/ADS_cw_40504087/40504087 (2).docx
+++ b/ADS_cw_40504087/40504087 (2).docx
@@ -699,6 +699,42 @@
         </w:rPr>
         <w:lastRenderedPageBreak/>
         <w:t>- Implementing a different color for each block would have been a bit challenging given the way I decided to print the board in. I just kept my first board design but added some tiny separators and minor colors to make everything neater.</w:t>
+      </w:r>
+    </w:p>
+    <w:p>
+      <w:pPr>
+        <w:ind w:left="283"/>
+        <w:jc w:val="both"/>
+        <w:rPr>
+          <w:color w:val="538135" w:themeColor="accent6" w:themeShade="BF"/>
+          <w:sz w:val="24"/>
+          <w:szCs w:val="24"/>
+          <w:lang w:val="en-US"/>
+        </w:rPr>
+      </w:pPr>
+      <w:proofErr w:type="gramStart"/>
+      <w:r>
+        <w:rPr>
+          <w:rFonts w:ascii="Segoe UI" w:hAnsi="Segoe UI" w:cs="Segoe UI"/>
+          <w:color w:val="538135" w:themeColor="accent6" w:themeShade="BF"/>
+          <w:sz w:val="23"/>
+          <w:szCs w:val="23"/>
+          <w:shd w:val="clear" w:color="auto" w:fill="FFFFFF"/>
+          <w:lang w:val="en-US"/>
+        </w:rPr>
+        <w:t>So</w:t>
+      </w:r>
+      <w:proofErr w:type="gramEnd"/>
+      <w:r>
+        <w:rPr>
+          <w:rFonts w:ascii="Segoe UI" w:hAnsi="Segoe UI" w:cs="Segoe UI"/>
+          <w:color w:val="538135" w:themeColor="accent6" w:themeShade="BF"/>
+          <w:sz w:val="23"/>
+          <w:szCs w:val="23"/>
+          <w:shd w:val="clear" w:color="auto" w:fill="FFFFFF"/>
+          <w:lang w:val="en-US"/>
+        </w:rPr>
+        <w:t xml:space="preserve"> if you want to guarantee at most one solution just by counting clues, you need at least 78.</w:t>
       </w:r>
     </w:p>
     <w:p>

</xml_diff>